<commit_message>
atualização itens 1 aba
</commit_message>
<xml_diff>
--- a/atualizarBD29-12-2020.docx
+++ b/atualizarBD29-12-2020.docx
@@ -12,63 +12,7 @@
         <w:rPr>
           <w:lang w:val="en-US"/>
         </w:rPr>
-        <w:t>ALTER TABLE `items` ADD `location` VARCHAR(30000) NULL AFTER `</w:t>
-      </w:r>
-      <w:proofErr w:type="spellStart"/>
-      <w:r>
-        <w:rPr>
-          <w:lang w:val="en-US"/>
-        </w:rPr>
-        <w:t>category_id</w:t>
-      </w:r>
-      <w:proofErr w:type="spellEnd"/>
-      <w:r>
-        <w:rPr>
-          <w:lang w:val="en-US"/>
-        </w:rPr>
-        <w:t>`, ADD `pb` VARCHAR(30000) NULL AFTER `location`, ADD `pl` VARCHAR(30000) NULL AFTER `pb`, ADD `depth` VARCHAR(30000) NULL AFTER `pl`, ADD `width` VARCHAR(30000) NULL AFTER `depth`, ADD `height` VARCHAR(30000) NULL AFTER `width`, ADD `</w:t>
-      </w:r>
-      <w:proofErr w:type="spellStart"/>
-      <w:r>
-        <w:rPr>
-          <w:lang w:val="en-US"/>
-        </w:rPr>
-        <w:t>measure_unit</w:t>
-      </w:r>
-      <w:proofErr w:type="spellEnd"/>
-      <w:r>
-        <w:rPr>
-          <w:lang w:val="en-US"/>
-        </w:rPr>
-        <w:t>` VARCHAR(10000) NULL AFTER `height`, ADD `brand` VARCHAR(30000) NULL AFTER `</w:t>
-      </w:r>
-      <w:proofErr w:type="spellStart"/>
-      <w:r>
-        <w:rPr>
-          <w:lang w:val="en-US"/>
-        </w:rPr>
-        <w:t>measure_unit</w:t>
-      </w:r>
-      <w:proofErr w:type="spellEnd"/>
-      <w:r>
-        <w:rPr>
-          <w:lang w:val="en-US"/>
-        </w:rPr>
-        <w:t>`, ADD `model` VARCHAR(30000) NULL AFTER `brand`, ADD `tax-type` VARCHAR(30000) NULL AFTER `model`, ADD `</w:t>
-      </w:r>
-      <w:proofErr w:type="spellStart"/>
-      <w:r>
-        <w:rPr>
-          <w:lang w:val="en-US"/>
-        </w:rPr>
-        <w:t>st</w:t>
-      </w:r>
-      <w:proofErr w:type="spellEnd"/>
-      <w:r>
-        <w:rPr>
-          <w:lang w:val="en-US"/>
-        </w:rPr>
-        <w:t>` BOOLEAN NULL DEFAULT FALSE AFTER `tax-type`;</w:t>
+        <w:t>ALTER TABLE `items` ADD `location` VARCHAR(30000) NULL AFTER `category_id`, ADD `pb` VARCHAR(30000) NULL AFTER `location`, ADD `pl` VARCHAR(30000) NULL AFTER `pb`, ADD `depth` VARCHAR(30000) NULL AFTER `pl`, ADD `width` VARCHAR(30000) NULL AFTER `depth`, ADD `height` VARCHAR(30000) NULL AFTER `width`, ADD `measure_unit` VARCHAR(10000) NULL AFTER `height`, ADD `brand` VARCHAR(30000) NULL AFTER `measure_unit`, ADD `model` VARCHAR(30000) NULL AFTER `brand`, ADD `tax-type` VARCHAR(30000) NULL AFTER `model`, ADD `st` BOOLEAN NULL DEFAULT FALSE AFTER `tax-type`;</w:t>
       </w:r>
     </w:p>
     <w:p>
@@ -77,33 +21,11 @@
           <w:lang w:val="en-US"/>
         </w:rPr>
       </w:pPr>
-      <w:proofErr w:type="spellStart"/>
       <w:r>
         <w:rPr>
           <w:lang w:val="en-US"/>
         </w:rPr>
-        <w:t>Excluir</w:t>
-      </w:r>
-      <w:proofErr w:type="spellEnd"/>
-      <w:r>
-        <w:rPr>
-          <w:lang w:val="en-US"/>
-        </w:rPr>
-        <w:t xml:space="preserve"> </w:t>
-      </w:r>
-      <w:proofErr w:type="spellStart"/>
-      <w:r>
-        <w:rPr>
-          <w:lang w:val="en-US"/>
-        </w:rPr>
-        <w:t>st</w:t>
-      </w:r>
-      <w:proofErr w:type="spellEnd"/>
-      <w:r>
-        <w:rPr>
-          <w:lang w:val="en-US"/>
-        </w:rPr>
-        <w:t>;</w:t>
+        <w:t>Excluir st;</w:t>
       </w:r>
     </w:p>
     <w:p>
@@ -116,21 +38,27 @@
         <w:rPr>
           <w:lang w:val="en-US"/>
         </w:rPr>
-        <w:t>ALTER TABLE `items` ADD `</w:t>
+        <w:t>ALTER TABLE `items` ADD `st` VARCHAR(20000) NULL AFTER `tax-type`;</w:t>
       </w:r>
-      <w:proofErr w:type="spellStart"/>
+    </w:p>
+    <w:p>
+      <w:pPr>
+        <w:rPr>
+          <w:lang w:val="en-US"/>
+        </w:rPr>
+      </w:pPr>
+    </w:p>
+    <w:p>
+      <w:pPr>
+        <w:rPr>
+          <w:lang w:val="en-US"/>
+        </w:rPr>
+      </w:pPr>
       <w:r>
         <w:rPr>
           <w:lang w:val="en-US"/>
         </w:rPr>
-        <w:t>st</w:t>
-      </w:r>
-      <w:proofErr w:type="spellEnd"/>
-      <w:r>
-        <w:rPr>
-          <w:lang w:val="en-US"/>
-        </w:rPr>
-        <w:t>` VARCHAR(20000) NULL AFTER `tax-type`;</w:t>
+        <w:t>ALTER TABLE `items` ADD `cod` TEXT NULL AFTER `id`;</w:t>
       </w:r>
       <w:bookmarkStart w:id="0" w:name="_GoBack"/>
       <w:bookmarkEnd w:id="0"/>

</xml_diff>

<commit_message>
Atualização Locais com tabela no index
</commit_message>
<xml_diff>
--- a/atualizarBD29-12-2020.docx
+++ b/atualizarBD29-12-2020.docx
@@ -12,7 +12,63 @@
         <w:rPr>
           <w:lang w:val="en-US"/>
         </w:rPr>
-        <w:t>ALTER TABLE `items` ADD `location` VARCHAR(30000) NULL AFTER `category_id`, ADD `pb` VARCHAR(30000) NULL AFTER `location`, ADD `pl` VARCHAR(30000) NULL AFTER `pb`, ADD `depth` VARCHAR(30000) NULL AFTER `pl`, ADD `width` VARCHAR(30000) NULL AFTER `depth`, ADD `height` VARCHAR(30000) NULL AFTER `width`, ADD `measure_unit` VARCHAR(10000) NULL AFTER `height`, ADD `brand` VARCHAR(30000) NULL AFTER `measure_unit`, ADD `model` VARCHAR(30000) NULL AFTER `brand`, ADD `tax-type` VARCHAR(30000) NULL AFTER `model`, ADD `st` BOOLEAN NULL DEFAULT FALSE AFTER `tax-type`;</w:t>
+        <w:t>ALTER TABLE `items` ADD `location` VARCHAR(30000) NULL AFTER `</w:t>
+      </w:r>
+      <w:proofErr w:type="spellStart"/>
+      <w:r>
+        <w:rPr>
+          <w:lang w:val="en-US"/>
+        </w:rPr>
+        <w:t>category_id</w:t>
+      </w:r>
+      <w:proofErr w:type="spellEnd"/>
+      <w:r>
+        <w:rPr>
+          <w:lang w:val="en-US"/>
+        </w:rPr>
+        <w:t>`, ADD `pb` VARCHAR(30000) NULL AFTER `location`, ADD `pl` VARCHAR(30000) NULL AFTER `pb`, ADD `depth` VARCHAR(30000) NULL AFTER `pl`, ADD `width` VARCHAR(30000) NULL AFTER `depth`, ADD `height` VARCHAR(30000) NULL AFTER `width`, ADD `</w:t>
+      </w:r>
+      <w:proofErr w:type="spellStart"/>
+      <w:r>
+        <w:rPr>
+          <w:lang w:val="en-US"/>
+        </w:rPr>
+        <w:t>measure_unit</w:t>
+      </w:r>
+      <w:proofErr w:type="spellEnd"/>
+      <w:r>
+        <w:rPr>
+          <w:lang w:val="en-US"/>
+        </w:rPr>
+        <w:t>` VARCHAR(10000) NULL AFTER `height`, ADD `brand` VARCHAR(30000) NULL AFTER `</w:t>
+      </w:r>
+      <w:proofErr w:type="spellStart"/>
+      <w:r>
+        <w:rPr>
+          <w:lang w:val="en-US"/>
+        </w:rPr>
+        <w:t>measure_unit</w:t>
+      </w:r>
+      <w:proofErr w:type="spellEnd"/>
+      <w:r>
+        <w:rPr>
+          <w:lang w:val="en-US"/>
+        </w:rPr>
+        <w:t>`, ADD `model` VARCHAR(30000) NULL AFTER `brand`, ADD `tax-type` VARCHAR(30000) NULL AFTER `model`, ADD `</w:t>
+      </w:r>
+      <w:proofErr w:type="spellStart"/>
+      <w:r>
+        <w:rPr>
+          <w:lang w:val="en-US"/>
+        </w:rPr>
+        <w:t>st</w:t>
+      </w:r>
+      <w:proofErr w:type="spellEnd"/>
+      <w:r>
+        <w:rPr>
+          <w:lang w:val="en-US"/>
+        </w:rPr>
+        <w:t>` BOOLEAN NULL DEFAULT FALSE AFTER `tax-type`;</w:t>
       </w:r>
     </w:p>
     <w:p>
@@ -21,11 +77,33 @@
           <w:lang w:val="en-US"/>
         </w:rPr>
       </w:pPr>
-      <w:r>
-        <w:rPr>
-          <w:lang w:val="en-US"/>
-        </w:rPr>
-        <w:t>Excluir st;</w:t>
+      <w:proofErr w:type="spellStart"/>
+      <w:r>
+        <w:rPr>
+          <w:lang w:val="en-US"/>
+        </w:rPr>
+        <w:t>Excluir</w:t>
+      </w:r>
+      <w:proofErr w:type="spellEnd"/>
+      <w:r>
+        <w:rPr>
+          <w:lang w:val="en-US"/>
+        </w:rPr>
+        <w:t xml:space="preserve"> </w:t>
+      </w:r>
+      <w:proofErr w:type="spellStart"/>
+      <w:r>
+        <w:rPr>
+          <w:lang w:val="en-US"/>
+        </w:rPr>
+        <w:t>st</w:t>
+      </w:r>
+      <w:proofErr w:type="spellEnd"/>
+      <w:r>
+        <w:rPr>
+          <w:lang w:val="en-US"/>
+        </w:rPr>
+        <w:t>;</w:t>
       </w:r>
     </w:p>
     <w:p>
@@ -38,7 +116,21 @@
         <w:rPr>
           <w:lang w:val="en-US"/>
         </w:rPr>
-        <w:t>ALTER TABLE `items` ADD `st` VARCHAR(20000) NULL AFTER `tax-type`;</w:t>
+        <w:t>ALTER TABLE `items` ADD `</w:t>
+      </w:r>
+      <w:proofErr w:type="spellStart"/>
+      <w:r>
+        <w:rPr>
+          <w:lang w:val="en-US"/>
+        </w:rPr>
+        <w:t>st</w:t>
+      </w:r>
+      <w:proofErr w:type="spellEnd"/>
+      <w:r>
+        <w:rPr>
+          <w:lang w:val="en-US"/>
+        </w:rPr>
+        <w:t>` VARCHAR(20000) NULL AFTER `tax-type`;</w:t>
       </w:r>
     </w:p>
     <w:p>
@@ -59,6 +151,60 @@
           <w:lang w:val="en-US"/>
         </w:rPr>
         <w:t>ALTER TABLE `items` ADD `cod` TEXT NULL AFTER `id`;</w:t>
+      </w:r>
+    </w:p>
+    <w:p>
+      <w:pPr>
+        <w:rPr>
+          <w:lang w:val="en-US"/>
+        </w:rPr>
+      </w:pPr>
+      <w:r>
+        <w:rPr>
+          <w:lang w:val="en-US"/>
+        </w:rPr>
+        <w:t>ALTER TABLE `items` ADD `expiration` TEXT NULL AFTER `</w:t>
+      </w:r>
+      <w:proofErr w:type="spellStart"/>
+      <w:r>
+        <w:rPr>
+          <w:lang w:val="en-US"/>
+        </w:rPr>
+        <w:t>st</w:t>
+      </w:r>
+      <w:proofErr w:type="spellEnd"/>
+      <w:r>
+        <w:rPr>
+          <w:lang w:val="en-US"/>
+        </w:rPr>
+        <w:t>`;</w:t>
+      </w:r>
+    </w:p>
+    <w:p>
+      <w:pPr>
+        <w:rPr>
+          <w:lang w:val="en-US"/>
+        </w:rPr>
+      </w:pPr>
+      <w:r>
+        <w:rPr>
+          <w:lang w:val="en-US"/>
+        </w:rPr>
+        <w:t>ALTER TABLE `items` ADD `</w:t>
+      </w:r>
+      <w:proofErr w:type="spellStart"/>
+      <w:r>
+        <w:rPr>
+          <w:lang w:val="en-US"/>
+        </w:rPr>
+        <w:t>max_volume</w:t>
+      </w:r>
+      <w:proofErr w:type="spellEnd"/>
+      <w:r>
+        <w:rPr>
+          <w:lang w:val="en-US"/>
+        </w:rPr>
+        <w:t>` INT(255) NULL AFTER `expiration`;</w:t>
       </w:r>
       <w:bookmarkStart w:id="0" w:name="_GoBack"/>
       <w:bookmarkEnd w:id="0"/>

</xml_diff>